<commit_message>
Commentaires sur diag activité
</commit_message>
<xml_diff>
--- a/Partie Cyril.docx
+++ b/Partie Cyril.docx
@@ -43,23 +43,11 @@
       <w:r>
         <w:t xml:space="preserve"> </w:t>
       </w:r>
+    </w:p>
+    <w:p>
       <w:bookmarkStart w:id="0" w:name="_GoBack"/>
       <w:bookmarkEnd w:id="0"/>
     </w:p>
-    <w:p>
-      <w:pPr>
-        <w:pStyle w:val="Titre1"/>
-      </w:pPr>
-      <w:proofErr w:type="spellStart"/>
-      <w:r>
-        <w:t>Re</w:t>
-      </w:r>
-      <w:proofErr w:type="spellEnd"/>
-      <w:r>
-        <w:t>-engineering</w:t>
-      </w:r>
-    </w:p>
-    <w:p/>
     <w:p>
       <w:r>
         <w:t xml:space="preserve">Pour le </w:t>

</xml_diff>